<commit_message>
Nnetwork ass2 channel process
</commit_message>
<xml_diff>
--- a/3rd Year 2nd Sem/Networks/Assignment1/lab_report1.docx
+++ b/3rd Year 2nd Sem/Networks/Assignment1/lab_report1.docx
@@ -1862,8 +1862,6 @@
           <w:u w:val="single"/>
         </w:rPr>
       </w:pPr>
-      <w:bookmarkStart w:id="0" w:name="_GoBack"/>
-      <w:bookmarkEnd w:id="0"/>
       <w:r>
         <w:rPr>
           <w:rFonts w:ascii="Times New Roman" w:hAnsi="Times New Roman" w:cs="Times New Roman"/>
@@ -20197,7 +20195,21 @@
           <w:rFonts w:ascii="Times New Roman" w:hAnsi="Times New Roman" w:cs="Times New Roman"/>
           <w:sz w:val="24"/>
         </w:rPr>
-        <w:t xml:space="preserve">VRC about 4 times. For </w:t>
+        <w:t xml:space="preserve">VRC about </w:t>
+      </w:r>
+      <w:r>
+        <w:rPr>
+          <w:rFonts w:ascii="Times New Roman" w:hAnsi="Times New Roman" w:cs="Times New Roman"/>
+          <w:sz w:val="24"/>
+        </w:rPr>
+        <w:t>3</w:t>
+      </w:r>
+      <w:r>
+        <w:rPr>
+          <w:rFonts w:ascii="Times New Roman" w:hAnsi="Times New Roman" w:cs="Times New Roman"/>
+          <w:sz w:val="24"/>
+        </w:rPr>
+        <w:t xml:space="preserve"> times. For </w:t>
       </w:r>
       <w:r>
         <w:rPr>
@@ -20220,15 +20232,287 @@
         </w:rPr>
         <w:t>Thus, we can say CRC is very robust compared to others as the polynomial used has no common factors.</w:t>
       </w:r>
-    </w:p>
-    <w:p>
-      <w:pPr>
-        <w:spacing w:after="0"/>
-        <w:rPr>
-          <w:rFonts w:ascii="Times New Roman" w:hAnsi="Times New Roman" w:cs="Times New Roman"/>
-          <w:sz w:val="24"/>
-        </w:rPr>
-      </w:pPr>
+      <w:r>
+        <w:rPr>
+          <w:rFonts w:ascii="Times New Roman" w:hAnsi="Times New Roman" w:cs="Times New Roman"/>
+          <w:sz w:val="24"/>
+        </w:rPr>
+        <w:t xml:space="preserve"> Table 1 shows a summary of the results.</w:t>
+      </w:r>
+    </w:p>
+    <w:p>
+      <w:pPr>
+        <w:spacing w:after="0"/>
+        <w:rPr>
+          <w:rFonts w:ascii="Times New Roman" w:hAnsi="Times New Roman" w:cs="Times New Roman"/>
+          <w:sz w:val="24"/>
+        </w:rPr>
+      </w:pPr>
+    </w:p>
+    <w:tbl>
+      <w:tblPr>
+        <w:tblStyle w:val="TableGrid"/>
+        <w:tblW w:w="0" w:type="auto"/>
+        <w:tblLook w:val="04A0" w:firstRow="1" w:lastRow="0" w:firstColumn="1" w:lastColumn="0" w:noHBand="0" w:noVBand="1"/>
+      </w:tblPr>
+      <w:tblGrid>
+        <w:gridCol w:w="4675"/>
+        <w:gridCol w:w="4675"/>
+      </w:tblGrid>
+      <w:tr>
+        <w:tc>
+          <w:tcPr>
+            <w:tcW w:w="4675" w:type="dxa"/>
+            <w:vAlign w:val="center"/>
+          </w:tcPr>
+          <w:p>
+            <w:pPr>
+              <w:jc w:val="center"/>
+              <w:rPr>
+                <w:rFonts w:ascii="Times New Roman" w:hAnsi="Times New Roman" w:cs="Times New Roman"/>
+                <w:b/>
+                <w:sz w:val="24"/>
+              </w:rPr>
+            </w:pPr>
+            <w:r>
+              <w:rPr>
+                <w:rFonts w:ascii="Times New Roman" w:hAnsi="Times New Roman" w:cs="Times New Roman"/>
+                <w:b/>
+                <w:sz w:val="24"/>
+              </w:rPr>
+              <w:t>Algorithm</w:t>
+            </w:r>
+          </w:p>
+        </w:tc>
+        <w:tc>
+          <w:tcPr>
+            <w:tcW w:w="4675" w:type="dxa"/>
+            <w:vAlign w:val="center"/>
+          </w:tcPr>
+          <w:p>
+            <w:pPr>
+              <w:jc w:val="center"/>
+              <w:rPr>
+                <w:rFonts w:ascii="Times New Roman" w:hAnsi="Times New Roman" w:cs="Times New Roman"/>
+                <w:b/>
+                <w:sz w:val="24"/>
+              </w:rPr>
+            </w:pPr>
+            <w:r>
+              <w:rPr>
+                <w:rFonts w:ascii="Times New Roman" w:hAnsi="Times New Roman" w:cs="Times New Roman"/>
+                <w:b/>
+                <w:sz w:val="24"/>
+              </w:rPr>
+              <w:t>Number of times error detected</w:t>
+            </w:r>
+          </w:p>
+        </w:tc>
+      </w:tr>
+      <w:tr>
+        <w:tc>
+          <w:tcPr>
+            <w:tcW w:w="4675" w:type="dxa"/>
+            <w:vAlign w:val="center"/>
+          </w:tcPr>
+          <w:p>
+            <w:pPr>
+              <w:jc w:val="center"/>
+              <w:rPr>
+                <w:rFonts w:ascii="Times New Roman" w:hAnsi="Times New Roman" w:cs="Times New Roman"/>
+                <w:sz w:val="24"/>
+              </w:rPr>
+            </w:pPr>
+            <w:r>
+              <w:rPr>
+                <w:rFonts w:ascii="Times New Roman" w:hAnsi="Times New Roman" w:cs="Times New Roman"/>
+                <w:sz w:val="24"/>
+              </w:rPr>
+              <w:t>CRC</w:t>
+            </w:r>
+          </w:p>
+        </w:tc>
+        <w:tc>
+          <w:tcPr>
+            <w:tcW w:w="4675" w:type="dxa"/>
+            <w:vAlign w:val="center"/>
+          </w:tcPr>
+          <w:p>
+            <w:pPr>
+              <w:jc w:val="center"/>
+              <w:rPr>
+                <w:rFonts w:ascii="Times New Roman" w:hAnsi="Times New Roman" w:cs="Times New Roman"/>
+                <w:sz w:val="24"/>
+              </w:rPr>
+            </w:pPr>
+            <w:r>
+              <w:rPr>
+                <w:rFonts w:ascii="Times New Roman" w:hAnsi="Times New Roman" w:cs="Times New Roman"/>
+                <w:sz w:val="24"/>
+              </w:rPr>
+              <w:t>9</w:t>
+            </w:r>
+          </w:p>
+        </w:tc>
+      </w:tr>
+      <w:tr>
+        <w:tc>
+          <w:tcPr>
+            <w:tcW w:w="4675" w:type="dxa"/>
+            <w:vAlign w:val="center"/>
+          </w:tcPr>
+          <w:p>
+            <w:pPr>
+              <w:jc w:val="center"/>
+              <w:rPr>
+                <w:rFonts w:ascii="Times New Roman" w:hAnsi="Times New Roman" w:cs="Times New Roman"/>
+                <w:sz w:val="24"/>
+              </w:rPr>
+            </w:pPr>
+            <w:r>
+              <w:rPr>
+                <w:rFonts w:ascii="Times New Roman" w:hAnsi="Times New Roman" w:cs="Times New Roman"/>
+                <w:sz w:val="24"/>
+              </w:rPr>
+              <w:t>LRC</w:t>
+            </w:r>
+          </w:p>
+        </w:tc>
+        <w:tc>
+          <w:tcPr>
+            <w:tcW w:w="4675" w:type="dxa"/>
+            <w:vAlign w:val="center"/>
+          </w:tcPr>
+          <w:p>
+            <w:pPr>
+              <w:jc w:val="center"/>
+              <w:rPr>
+                <w:rFonts w:ascii="Times New Roman" w:hAnsi="Times New Roman" w:cs="Times New Roman"/>
+                <w:sz w:val="24"/>
+              </w:rPr>
+            </w:pPr>
+            <w:r>
+              <w:rPr>
+                <w:rFonts w:ascii="Times New Roman" w:hAnsi="Times New Roman" w:cs="Times New Roman"/>
+                <w:sz w:val="24"/>
+              </w:rPr>
+              <w:t>7</w:t>
+            </w:r>
+          </w:p>
+        </w:tc>
+      </w:tr>
+      <w:tr>
+        <w:tc>
+          <w:tcPr>
+            <w:tcW w:w="4675" w:type="dxa"/>
+            <w:vAlign w:val="center"/>
+          </w:tcPr>
+          <w:p>
+            <w:pPr>
+              <w:jc w:val="center"/>
+              <w:rPr>
+                <w:rFonts w:ascii="Times New Roman" w:hAnsi="Times New Roman" w:cs="Times New Roman"/>
+                <w:sz w:val="24"/>
+              </w:rPr>
+            </w:pPr>
+            <w:r>
+              <w:rPr>
+                <w:rFonts w:ascii="Times New Roman" w:hAnsi="Times New Roman" w:cs="Times New Roman"/>
+                <w:sz w:val="24"/>
+              </w:rPr>
+              <w:t>VRC</w:t>
+            </w:r>
+          </w:p>
+        </w:tc>
+        <w:tc>
+          <w:tcPr>
+            <w:tcW w:w="4675" w:type="dxa"/>
+            <w:vAlign w:val="center"/>
+          </w:tcPr>
+          <w:p>
+            <w:pPr>
+              <w:jc w:val="center"/>
+              <w:rPr>
+                <w:rFonts w:ascii="Times New Roman" w:hAnsi="Times New Roman" w:cs="Times New Roman"/>
+                <w:sz w:val="24"/>
+              </w:rPr>
+            </w:pPr>
+            <w:r>
+              <w:rPr>
+                <w:rFonts w:ascii="Times New Roman" w:hAnsi="Times New Roman" w:cs="Times New Roman"/>
+                <w:sz w:val="24"/>
+              </w:rPr>
+              <w:t>7</w:t>
+            </w:r>
+          </w:p>
+        </w:tc>
+      </w:tr>
+      <w:tr>
+        <w:tc>
+          <w:tcPr>
+            <w:tcW w:w="4675" w:type="dxa"/>
+            <w:vAlign w:val="center"/>
+          </w:tcPr>
+          <w:p>
+            <w:pPr>
+              <w:jc w:val="center"/>
+              <w:rPr>
+                <w:rFonts w:ascii="Times New Roman" w:hAnsi="Times New Roman" w:cs="Times New Roman"/>
+                <w:sz w:val="24"/>
+              </w:rPr>
+            </w:pPr>
+            <w:r>
+              <w:rPr>
+                <w:rFonts w:ascii="Times New Roman" w:hAnsi="Times New Roman" w:cs="Times New Roman"/>
+                <w:sz w:val="24"/>
+              </w:rPr>
+              <w:t>Checksum</w:t>
+            </w:r>
+          </w:p>
+        </w:tc>
+        <w:tc>
+          <w:tcPr>
+            <w:tcW w:w="4675" w:type="dxa"/>
+            <w:vAlign w:val="center"/>
+          </w:tcPr>
+          <w:p>
+            <w:pPr>
+              <w:jc w:val="center"/>
+              <w:rPr>
+                <w:rFonts w:ascii="Times New Roman" w:hAnsi="Times New Roman" w:cs="Times New Roman"/>
+                <w:sz w:val="24"/>
+              </w:rPr>
+            </w:pPr>
+            <w:r>
+              <w:rPr>
+                <w:rFonts w:ascii="Times New Roman" w:hAnsi="Times New Roman" w:cs="Times New Roman"/>
+                <w:sz w:val="24"/>
+              </w:rPr>
+              <w:t>7</w:t>
+            </w:r>
+          </w:p>
+        </w:tc>
+      </w:tr>
+    </w:tbl>
+    <w:p>
+      <w:pPr>
+        <w:spacing w:after="0"/>
+        <w:rPr>
+          <w:rFonts w:ascii="Times New Roman" w:hAnsi="Times New Roman" w:cs="Times New Roman"/>
+          <w:sz w:val="24"/>
+        </w:rPr>
+      </w:pPr>
+    </w:p>
+    <w:p>
+      <w:pPr>
+        <w:spacing w:after="0"/>
+        <w:rPr>
+          <w:rFonts w:ascii="Times New Roman" w:hAnsi="Times New Roman" w:cs="Times New Roman"/>
+          <w:sz w:val="24"/>
+        </w:rPr>
+      </w:pPr>
+      <w:bookmarkStart w:id="0" w:name="_GoBack"/>
+      <w:bookmarkEnd w:id="0"/>
     </w:p>
     <w:p>
       <w:pPr>
@@ -21315,7 +21599,7 @@
 </file>
 
 <file path=customXml/itemProps1.xml><?xml version="1.0" encoding="utf-8"?>
-<ds:datastoreItem xmlns:ds="http://schemas.openxmlformats.org/officeDocument/2006/customXml" ds:itemID="{37AD2BB5-BC6A-44DC-AAA1-14D1CB0BC364}">
+<ds:datastoreItem xmlns:ds="http://schemas.openxmlformats.org/officeDocument/2006/customXml" ds:itemID="{D9F83CF6-86C9-41D0-91C4-04836E23409D}">
   <ds:schemaRefs>
     <ds:schemaRef ds:uri="http://schemas.openxmlformats.org/officeDocument/2006/bibliography"/>
   </ds:schemaRefs>

</xml_diff>